<commit_message>
fixed claw angles, adding axe functions to claws
</commit_message>
<xml_diff>
--- a/Adamantium Tut.docx
+++ b/Adamantium Tut.docx
@@ -41,8 +41,56 @@
         </w:drawing>
       </w:r>
     </w:p>
+    <w:p/>
     <w:p>
       <w:r>
+        <w:t>If you have WAILA running you should see:</w:t>
+      </w:r>
+    </w:p>
+    <w:p>
+      <w:r>
+        <w:drawing>
+          <wp:inline distT="0" distB="0" distL="0" distR="0" wp14:anchorId="7BA71C76" wp14:editId="5A5E3253">
+            <wp:extent cx="5830114" cy="2172003"/>
+            <wp:effectExtent l="0" t="0" r="0" b="0"/>
+            <wp:docPr id="9" name="Picture 9"/>
+            <wp:cNvGraphicFramePr>
+              <a:graphicFrameLocks xmlns:a="http://schemas.openxmlformats.org/drawingml/2006/main" noChangeAspect="1"/>
+            </wp:cNvGraphicFramePr>
+            <a:graphic xmlns:a="http://schemas.openxmlformats.org/drawingml/2006/main">
+              <a:graphicData uri="http://schemas.openxmlformats.org/drawingml/2006/picture">
+                <pic:pic xmlns:pic="http://schemas.openxmlformats.org/drawingml/2006/picture">
+                  <pic:nvPicPr>
+                    <pic:cNvPr id="1" name=""/>
+                    <pic:cNvPicPr/>
+                  </pic:nvPicPr>
+                  <pic:blipFill>
+                    <a:blip r:embed="rId5"/>
+                    <a:stretch>
+                      <a:fillRect/>
+                    </a:stretch>
+                  </pic:blipFill>
+                  <pic:spPr>
+                    <a:xfrm>
+                      <a:off x="0" y="0"/>
+                      <a:ext cx="5830114" cy="2172003"/>
+                    </a:xfrm>
+                    <a:prstGeom prst="rect">
+                      <a:avLst/>
+                    </a:prstGeom>
+                  </pic:spPr>
+                </pic:pic>
+              </a:graphicData>
+            </a:graphic>
+          </wp:inline>
+        </w:drawing>
+      </w:r>
+      <w:bookmarkStart w:id="0" w:name="_GoBack"/>
+      <w:bookmarkEnd w:id="0"/>
+    </w:p>
+    <w:p>
+      <w:r>
+        <w:lastRenderedPageBreak/>
         <w:drawing>
           <wp:inline distT="0" distB="0" distL="0" distR="0" wp14:anchorId="3A687486" wp14:editId="2ACAC287">
             <wp:extent cx="4467849" cy="2448267"/>
@@ -59,7 +107,7 @@
                     <pic:cNvPicPr/>
                   </pic:nvPicPr>
                   <pic:blipFill>
-                    <a:blip r:embed="rId5"/>
+                    <a:blip r:embed="rId6"/>
                     <a:stretch>
                       <a:fillRect/>
                     </a:stretch>
@@ -82,7 +130,6 @@
     </w:p>
     <w:p>
       <w:r>
-        <w:lastRenderedPageBreak/>
         <w:drawing>
           <wp:inline distT="0" distB="0" distL="0" distR="0" wp14:anchorId="0F4E0AAA" wp14:editId="38FC9179">
             <wp:extent cx="4477375" cy="2457793"/>
@@ -99,7 +146,7 @@
                     <pic:cNvPicPr/>
                   </pic:nvPicPr>
                   <pic:blipFill>
-                    <a:blip r:embed="rId6"/>
+                    <a:blip r:embed="rId7"/>
                     <a:stretch>
                       <a:fillRect/>
                     </a:stretch>
@@ -138,7 +185,7 @@
                     <pic:cNvPicPr/>
                   </pic:nvPicPr>
                   <pic:blipFill>
-                    <a:blip r:embed="rId7"/>
+                    <a:blip r:embed="rId8"/>
                     <a:stretch>
                       <a:fillRect/>
                     </a:stretch>
@@ -161,6 +208,7 @@
     </w:p>
     <w:p>
       <w:r>
+        <w:lastRenderedPageBreak/>
         <w:drawing>
           <wp:inline distT="0" distB="0" distL="0" distR="0" wp14:anchorId="18B7423F" wp14:editId="7BDB46FF">
             <wp:extent cx="4467849" cy="2467319"/>
@@ -177,7 +225,7 @@
                     <pic:cNvPicPr/>
                   </pic:nvPicPr>
                   <pic:blipFill>
-                    <a:blip r:embed="rId8"/>
+                    <a:blip r:embed="rId9"/>
                     <a:stretch>
                       <a:fillRect/>
                     </a:stretch>
@@ -200,7 +248,6 @@
     </w:p>
     <w:p>
       <w:r>
-        <w:lastRenderedPageBreak/>
         <w:drawing>
           <wp:inline distT="0" distB="0" distL="0" distR="0" wp14:anchorId="4AED1324" wp14:editId="62A321AE">
             <wp:extent cx="4477375" cy="2467319"/>
@@ -217,7 +264,7 @@
                     <pic:cNvPicPr/>
                   </pic:nvPicPr>
                   <pic:blipFill>
-                    <a:blip r:embed="rId9"/>
+                    <a:blip r:embed="rId10"/>
                     <a:stretch>
                       <a:fillRect/>
                     </a:stretch>
@@ -257,7 +304,7 @@
                     <pic:cNvPicPr/>
                   </pic:nvPicPr>
                   <pic:blipFill>
-                    <a:blip r:embed="rId10"/>
+                    <a:blip r:embed="rId11"/>
                     <a:stretch>
                       <a:fillRect/>
                     </a:stretch>
@@ -297,7 +344,7 @@
                     <pic:cNvPicPr/>
                   </pic:nvPicPr>
                   <pic:blipFill>
-                    <a:blip r:embed="rId11"/>
+                    <a:blip r:embed="rId12"/>
                     <a:stretch>
                       <a:fillRect/>
                     </a:stretch>
@@ -317,8 +364,6 @@
           </wp:inline>
         </w:drawing>
       </w:r>
-      <w:bookmarkStart w:id="0" w:name="_GoBack"/>
-      <w:bookmarkEnd w:id="0"/>
     </w:p>
     <w:sectPr>
       <w:pgSz w:w="12240" w:h="15840"/>

</xml_diff>